<commit_message>
29 songs, 49 listed
</commit_message>
<xml_diff>
--- a/03_Tender_Blur.docx
+++ b/03_Tender_Blur.docx
@@ -982,6 +982,698 @@
         <w:rPr>
           <w:lang w:eastAsia="en-AU"/>
         </w:rPr>
+        <w:t xml:space="preserve">A                             </w:t>
+      </w:r>
+      <w:r>
+        <w:rPr>
+          <w:lang w:eastAsia="en-AU"/>
+        </w:rPr>
+        <w:t xml:space="preserve">         </w:t>
+      </w:r>
+      <w:r>
+        <w:rPr>
+          <w:lang w:eastAsia="en-AU"/>
+        </w:rPr>
+        <w:t xml:space="preserve">G                    </w:t>
+      </w:r>
+      <w:r>
+        <w:rPr>
+          <w:lang w:eastAsia="en-AU"/>
+        </w:rPr>
+        <w:t xml:space="preserve">   </w:t>
+      </w:r>
+      <w:r>
+        <w:rPr>
+          <w:lang w:eastAsia="en-AU"/>
+        </w:rPr>
+        <w:t>A</w:t>
+      </w:r>
+    </w:p>
+    <w:p>
+      <w:pPr>
+        <w:spacing w:after="0"/>
+        <w:rPr>
+          <w:lang w:eastAsia="en-AU"/>
+        </w:rPr>
+      </w:pPr>
+      <w:r>
+        <w:rPr>
+          <w:lang w:eastAsia="en-AU"/>
+        </w:rPr>
+        <w:t xml:space="preserve">Tender is the </w:t>
+      </w:r>
+      <w:r>
+        <w:rPr>
+          <w:lang w:eastAsia="en-AU"/>
+        </w:rPr>
+        <w:t>n</w:t>
+      </w:r>
+      <w:r>
+        <w:rPr>
+          <w:lang w:eastAsia="en-AU"/>
+        </w:rPr>
+        <w:t xml:space="preserve">ight, lying by your </w:t>
+      </w:r>
+      <w:proofErr w:type="gramStart"/>
+      <w:r>
+        <w:rPr>
+          <w:lang w:eastAsia="en-AU"/>
+        </w:rPr>
+        <w:t>side</w:t>
+      </w:r>
+      <w:proofErr w:type="gramEnd"/>
+    </w:p>
+    <w:p>
+      <w:pPr>
+        <w:spacing w:after="0"/>
+        <w:rPr>
+          <w:lang w:eastAsia="en-AU"/>
+        </w:rPr>
+      </w:pPr>
+      <w:r>
+        <w:rPr>
+          <w:lang w:eastAsia="en-AU"/>
+        </w:rPr>
+        <w:t>A                                    G                          A</w:t>
+      </w:r>
+    </w:p>
+    <w:p>
+      <w:pPr>
+        <w:spacing w:after="0"/>
+        <w:rPr>
+          <w:lang w:eastAsia="en-AU"/>
+        </w:rPr>
+      </w:pPr>
+      <w:r>
+        <w:rPr>
+          <w:lang w:eastAsia="en-AU"/>
+        </w:rPr>
+        <w:t xml:space="preserve">Tender is the touch, of someone that you love too </w:t>
+      </w:r>
+      <w:proofErr w:type="gramStart"/>
+      <w:r>
+        <w:rPr>
+          <w:lang w:eastAsia="en-AU"/>
+        </w:rPr>
+        <w:t>much</w:t>
+      </w:r>
+      <w:proofErr w:type="gramEnd"/>
+    </w:p>
+    <w:p>
+      <w:pPr>
+        <w:spacing w:after="0"/>
+        <w:rPr>
+          <w:lang w:eastAsia="en-AU"/>
+        </w:rPr>
+      </w:pPr>
+      <w:r>
+        <w:rPr>
+          <w:lang w:eastAsia="en-AU"/>
+        </w:rPr>
+        <w:t>A                                  G                  A</w:t>
+      </w:r>
+    </w:p>
+    <w:p>
+      <w:pPr>
+        <w:spacing w:after="0"/>
+        <w:rPr>
+          <w:lang w:eastAsia="en-AU"/>
+        </w:rPr>
+      </w:pPr>
+      <w:r>
+        <w:rPr>
+          <w:lang w:eastAsia="en-AU"/>
+        </w:rPr>
+        <w:t xml:space="preserve">Tender is the day, the demons go </w:t>
+      </w:r>
+      <w:proofErr w:type="gramStart"/>
+      <w:r>
+        <w:rPr>
+          <w:lang w:eastAsia="en-AU"/>
+        </w:rPr>
+        <w:t>away</w:t>
+      </w:r>
+      <w:proofErr w:type="gramEnd"/>
+    </w:p>
+    <w:p>
+      <w:pPr>
+        <w:spacing w:after="0"/>
+        <w:rPr>
+          <w:lang w:eastAsia="en-AU"/>
+        </w:rPr>
+      </w:pPr>
+      <w:r>
+        <w:rPr>
+          <w:lang w:eastAsia="en-AU"/>
+        </w:rPr>
+        <w:t>A                               G                            A</w:t>
+      </w:r>
+    </w:p>
+    <w:p>
+      <w:pPr>
+        <w:spacing w:after="0"/>
+        <w:rPr>
+          <w:lang w:eastAsia="en-AU"/>
+        </w:rPr>
+      </w:pPr>
+      <w:r>
+        <w:rPr>
+          <w:lang w:eastAsia="en-AU"/>
+        </w:rPr>
+        <w:t xml:space="preserve">Lord, I need to find, someone who can heal my </w:t>
+      </w:r>
+      <w:proofErr w:type="gramStart"/>
+      <w:r>
+        <w:rPr>
+          <w:lang w:eastAsia="en-AU"/>
+        </w:rPr>
+        <w:t>mind</w:t>
+      </w:r>
+      <w:proofErr w:type="gramEnd"/>
+    </w:p>
+    <w:p>
+      <w:pPr>
+        <w:spacing w:after="0"/>
+        <w:rPr>
+          <w:lang w:eastAsia="en-AU"/>
+        </w:rPr>
+      </w:pPr>
+      <w:r>
+        <w:rPr>
+          <w:lang w:eastAsia="en-AU"/>
+        </w:rPr>
+        <w:t xml:space="preserve"> </w:t>
+      </w:r>
+    </w:p>
+    <w:p>
+      <w:pPr>
+        <w:spacing w:after="0"/>
+        <w:rPr>
+          <w:lang w:eastAsia="en-AU"/>
+        </w:rPr>
+      </w:pPr>
+      <w:r>
+        <w:rPr>
+          <w:lang w:eastAsia="en-AU"/>
+        </w:rPr>
+        <w:t>[Chorus]</w:t>
+      </w:r>
+    </w:p>
+    <w:p>
+      <w:pPr>
+        <w:spacing w:after="0"/>
+        <w:rPr>
+          <w:lang w:eastAsia="en-AU"/>
+        </w:rPr>
+      </w:pPr>
+      <w:r>
+        <w:rPr>
+          <w:lang w:eastAsia="en-AU"/>
+        </w:rPr>
+        <w:t>A                                             D        C</w:t>
+      </w:r>
+    </w:p>
+    <w:p>
+      <w:pPr>
+        <w:spacing w:after="0"/>
+        <w:rPr>
+          <w:lang w:eastAsia="en-AU"/>
+        </w:rPr>
+      </w:pPr>
+      <w:r>
+        <w:rPr>
+          <w:lang w:eastAsia="en-AU"/>
+        </w:rPr>
+        <w:t xml:space="preserve">Come on, come on, come on, get through </w:t>
+      </w:r>
+      <w:proofErr w:type="gramStart"/>
+      <w:r>
+        <w:rPr>
+          <w:lang w:eastAsia="en-AU"/>
+        </w:rPr>
+        <w:t>it</w:t>
+      </w:r>
+      <w:proofErr w:type="gramEnd"/>
+    </w:p>
+    <w:p>
+      <w:pPr>
+        <w:spacing w:after="0"/>
+        <w:rPr>
+          <w:lang w:eastAsia="en-AU"/>
+        </w:rPr>
+      </w:pPr>
+      <w:r>
+        <w:rPr>
+          <w:lang w:eastAsia="en-AU"/>
+        </w:rPr>
+        <w:t xml:space="preserve">A                                             </w:t>
+      </w:r>
+      <w:proofErr w:type="spellStart"/>
+      <w:r>
+        <w:rPr>
+          <w:lang w:eastAsia="en-AU"/>
+        </w:rPr>
+        <w:t>C#m</w:t>
+      </w:r>
+      <w:proofErr w:type="spellEnd"/>
+      <w:r>
+        <w:rPr>
+          <w:lang w:eastAsia="en-AU"/>
+        </w:rPr>
+        <w:t xml:space="preserve">            D</w:t>
+      </w:r>
+    </w:p>
+    <w:p>
+      <w:pPr>
+        <w:spacing w:after="0"/>
+        <w:rPr>
+          <w:lang w:eastAsia="en-AU"/>
+        </w:rPr>
+      </w:pPr>
+      <w:r>
+        <w:rPr>
+          <w:lang w:eastAsia="en-AU"/>
+        </w:rPr>
+        <w:t xml:space="preserve">Come on, come on, come on, love's the greatest </w:t>
+      </w:r>
+      <w:proofErr w:type="gramStart"/>
+      <w:r>
+        <w:rPr>
+          <w:lang w:eastAsia="en-AU"/>
+        </w:rPr>
+        <w:t>thing</w:t>
+      </w:r>
+      <w:proofErr w:type="gramEnd"/>
+    </w:p>
+    <w:p>
+      <w:pPr>
+        <w:spacing w:after="0"/>
+        <w:rPr>
+          <w:lang w:eastAsia="en-AU"/>
+        </w:rPr>
+      </w:pPr>
+      <w:r>
+        <w:rPr>
+          <w:lang w:eastAsia="en-AU"/>
+        </w:rPr>
+        <w:t>A                                             D        C</w:t>
+      </w:r>
+    </w:p>
+    <w:p>
+      <w:pPr>
+        <w:spacing w:after="0"/>
+        <w:rPr>
+          <w:lang w:eastAsia="en-AU"/>
+        </w:rPr>
+      </w:pPr>
+      <w:r>
+        <w:rPr>
+          <w:lang w:eastAsia="en-AU"/>
+        </w:rPr>
+        <w:t xml:space="preserve">Come on, come on, come on, get through </w:t>
+      </w:r>
+      <w:proofErr w:type="gramStart"/>
+      <w:r>
+        <w:rPr>
+          <w:lang w:eastAsia="en-AU"/>
+        </w:rPr>
+        <w:t>it</w:t>
+      </w:r>
+      <w:proofErr w:type="gramEnd"/>
+    </w:p>
+    <w:p>
+      <w:pPr>
+        <w:spacing w:after="0"/>
+        <w:rPr>
+          <w:lang w:eastAsia="en-AU"/>
+        </w:rPr>
+      </w:pPr>
+      <w:r>
+        <w:rPr>
+          <w:lang w:eastAsia="en-AU"/>
+        </w:rPr>
+        <w:t xml:space="preserve">A                                             </w:t>
+      </w:r>
+      <w:proofErr w:type="spellStart"/>
+      <w:r>
+        <w:rPr>
+          <w:lang w:eastAsia="en-AU"/>
+        </w:rPr>
+        <w:t>C#m</w:t>
+      </w:r>
+      <w:proofErr w:type="spellEnd"/>
+      <w:r>
+        <w:rPr>
+          <w:lang w:eastAsia="en-AU"/>
+        </w:rPr>
+        <w:t xml:space="preserve">            D                </w:t>
+      </w:r>
+      <w:proofErr w:type="spellStart"/>
+      <w:r>
+        <w:rPr>
+          <w:lang w:eastAsia="en-AU"/>
+        </w:rPr>
+        <w:t>C#m</w:t>
+      </w:r>
+      <w:proofErr w:type="spellEnd"/>
+      <w:r>
+        <w:rPr>
+          <w:lang w:eastAsia="en-AU"/>
+        </w:rPr>
+        <w:t xml:space="preserve">        D</w:t>
+      </w:r>
+    </w:p>
+    <w:p>
+      <w:pPr>
+        <w:spacing w:after="0"/>
+        <w:rPr>
+          <w:lang w:eastAsia="en-AU"/>
+        </w:rPr>
+      </w:pPr>
+      <w:r>
+        <w:rPr>
+          <w:lang w:eastAsia="en-AU"/>
+        </w:rPr>
+        <w:t xml:space="preserve">Come on, come on, come on, love's the greatest thing that we </w:t>
+      </w:r>
+      <w:proofErr w:type="gramStart"/>
+      <w:r>
+        <w:rPr>
+          <w:lang w:eastAsia="en-AU"/>
+        </w:rPr>
+        <w:t>have</w:t>
+      </w:r>
+      <w:proofErr w:type="gramEnd"/>
+    </w:p>
+    <w:p>
+      <w:pPr>
+        <w:spacing w:after="0"/>
+        <w:rPr>
+          <w:lang w:eastAsia="en-AU"/>
+        </w:rPr>
+      </w:pPr>
+    </w:p>
+    <w:p>
+      <w:pPr>
+        <w:spacing w:after="0"/>
+        <w:rPr>
+          <w:lang w:eastAsia="en-AU"/>
+        </w:rPr>
+      </w:pPr>
+      <w:r>
+        <w:rPr>
+          <w:lang w:eastAsia="en-AU"/>
+        </w:rPr>
+        <w:t xml:space="preserve">      </w:t>
+      </w:r>
+      <w:proofErr w:type="spellStart"/>
+      <w:r>
+        <w:rPr>
+          <w:lang w:eastAsia="en-AU"/>
+        </w:rPr>
+        <w:t>C#m</w:t>
+      </w:r>
+      <w:proofErr w:type="spellEnd"/>
+      <w:r>
+        <w:rPr>
+          <w:lang w:eastAsia="en-AU"/>
+        </w:rPr>
+        <w:t xml:space="preserve">                   D</w:t>
+      </w:r>
+    </w:p>
+    <w:p>
+      <w:pPr>
+        <w:spacing w:after="0"/>
+        <w:rPr>
+          <w:lang w:eastAsia="en-AU"/>
+        </w:rPr>
+      </w:pPr>
+      <w:r>
+        <w:rPr>
+          <w:lang w:eastAsia="en-AU"/>
+        </w:rPr>
+        <w:t xml:space="preserve">I'm waiting for that </w:t>
+      </w:r>
+      <w:proofErr w:type="gramStart"/>
+      <w:r>
+        <w:rPr>
+          <w:lang w:eastAsia="en-AU"/>
+        </w:rPr>
+        <w:t>feeling</w:t>
+      </w:r>
+      <w:proofErr w:type="gramEnd"/>
+    </w:p>
+    <w:p>
+      <w:pPr>
+        <w:spacing w:after="0"/>
+        <w:rPr>
+          <w:lang w:eastAsia="en-AU"/>
+        </w:rPr>
+      </w:pPr>
+      <w:proofErr w:type="spellStart"/>
+      <w:r>
+        <w:rPr>
+          <w:lang w:eastAsia="en-AU"/>
+        </w:rPr>
+        <w:t>C#m</w:t>
+      </w:r>
+      <w:proofErr w:type="spellEnd"/>
+      <w:r>
+        <w:rPr>
+          <w:lang w:eastAsia="en-AU"/>
+        </w:rPr>
+        <w:t xml:space="preserve">                    D</w:t>
+      </w:r>
+    </w:p>
+    <w:p>
+      <w:pPr>
+        <w:spacing w:after="0"/>
+        <w:rPr>
+          <w:lang w:eastAsia="en-AU"/>
+        </w:rPr>
+      </w:pPr>
+      <w:r>
+        <w:rPr>
+          <w:lang w:eastAsia="en-AU"/>
+        </w:rPr>
+        <w:t>Waiting for that feeling</w:t>
+      </w:r>
+    </w:p>
+    <w:p>
+      <w:pPr>
+        <w:spacing w:after="0"/>
+        <w:rPr>
+          <w:lang w:eastAsia="en-AU"/>
+        </w:rPr>
+      </w:pPr>
+      <w:r>
+        <w:rPr>
+          <w:lang w:eastAsia="en-AU"/>
+        </w:rPr>
+        <w:t>A                         D              A</w:t>
+      </w:r>
+    </w:p>
+    <w:p>
+      <w:pPr>
+        <w:spacing w:after="0"/>
+        <w:rPr>
+          <w:lang w:eastAsia="en-AU"/>
+        </w:rPr>
+      </w:pPr>
+      <w:r>
+        <w:rPr>
+          <w:lang w:eastAsia="en-AU"/>
+        </w:rPr>
+        <w:t>Waiting for that feeling to come</w:t>
+      </w:r>
+    </w:p>
+    <w:p>
+      <w:pPr>
+        <w:spacing w:after="0"/>
+        <w:rPr>
+          <w:lang w:eastAsia="en-AU"/>
+        </w:rPr>
+      </w:pPr>
+      <w:r>
+        <w:rPr>
+          <w:lang w:eastAsia="en-AU"/>
+        </w:rPr>
+        <w:t xml:space="preserve"> </w:t>
+      </w:r>
+    </w:p>
+    <w:p>
+      <w:pPr>
+        <w:spacing w:after="0"/>
+        <w:rPr>
+          <w:lang w:eastAsia="en-AU"/>
+        </w:rPr>
+      </w:pPr>
+      <w:r>
+        <w:rPr>
+          <w:lang w:eastAsia="en-AU"/>
+        </w:rPr>
+        <w:t>[Bridge]</w:t>
+      </w:r>
+    </w:p>
+    <w:p>
+      <w:pPr>
+        <w:spacing w:after="0"/>
+        <w:rPr>
+          <w:lang w:eastAsia="en-AU"/>
+        </w:rPr>
+      </w:pPr>
+      <w:r>
+        <w:rPr>
+          <w:lang w:eastAsia="en-AU"/>
+        </w:rPr>
+        <w:t>A                                             E7         A</w:t>
+      </w:r>
+    </w:p>
+    <w:p>
+      <w:pPr>
+        <w:spacing w:after="0"/>
+        <w:rPr>
+          <w:lang w:eastAsia="en-AU"/>
+        </w:rPr>
+      </w:pPr>
+      <w:proofErr w:type="gramStart"/>
+      <w:r>
+        <w:rPr>
+          <w:lang w:eastAsia="en-AU"/>
+        </w:rPr>
+        <w:t>Oh</w:t>
+      </w:r>
+      <w:proofErr w:type="gramEnd"/>
+      <w:r>
+        <w:rPr>
+          <w:lang w:eastAsia="en-AU"/>
+        </w:rPr>
+        <w:t xml:space="preserve"> my baby, oh my baby, oh why, oh my</w:t>
+      </w:r>
+    </w:p>
+    <w:p>
+      <w:pPr>
+        <w:spacing w:after="0"/>
+        <w:rPr>
+          <w:lang w:eastAsia="en-AU"/>
+        </w:rPr>
+      </w:pPr>
+      <w:r>
+        <w:rPr>
+          <w:lang w:eastAsia="en-AU"/>
+        </w:rPr>
+        <w:t>A                                             E7         A</w:t>
+      </w:r>
+    </w:p>
+    <w:p>
+      <w:pPr>
+        <w:spacing w:after="0"/>
+        <w:rPr>
+          <w:lang w:eastAsia="en-AU"/>
+        </w:rPr>
+      </w:pPr>
+      <w:proofErr w:type="gramStart"/>
+      <w:r>
+        <w:rPr>
+          <w:lang w:eastAsia="en-AU"/>
+        </w:rPr>
+        <w:t>Oh</w:t>
+      </w:r>
+      <w:proofErr w:type="gramEnd"/>
+      <w:r>
+        <w:rPr>
+          <w:lang w:eastAsia="en-AU"/>
+        </w:rPr>
+        <w:t xml:space="preserve"> my baby, oh my baby, oh why, oh my</w:t>
+      </w:r>
+    </w:p>
+    <w:p>
+      <w:pPr>
+        <w:spacing w:after="0"/>
+        <w:rPr>
+          <w:lang w:eastAsia="en-AU"/>
+        </w:rPr>
+      </w:pPr>
+      <w:r>
+        <w:rPr>
+          <w:lang w:eastAsia="en-AU"/>
+        </w:rPr>
+        <w:t xml:space="preserve"> </w:t>
+      </w:r>
+    </w:p>
+    <w:p>
+      <w:pPr>
+        <w:spacing w:after="0"/>
+        <w:rPr>
+          <w:lang w:eastAsia="en-AU"/>
+        </w:rPr>
+      </w:pPr>
+    </w:p>
+    <w:p>
+      <w:pPr>
+        <w:spacing w:after="0"/>
+        <w:rPr>
+          <w:lang w:eastAsia="en-AU"/>
+        </w:rPr>
+      </w:pPr>
+    </w:p>
+    <w:p>
+      <w:pPr>
+        <w:spacing w:after="0"/>
+        <w:rPr>
+          <w:lang w:eastAsia="en-AU"/>
+        </w:rPr>
+      </w:pPr>
+    </w:p>
+    <w:p>
+      <w:pPr>
+        <w:spacing w:after="0"/>
+        <w:rPr>
+          <w:lang w:eastAsia="en-AU"/>
+        </w:rPr>
+      </w:pPr>
+    </w:p>
+    <w:p>
+      <w:pPr>
+        <w:spacing w:after="0"/>
+        <w:rPr>
+          <w:lang w:eastAsia="en-AU"/>
+        </w:rPr>
+      </w:pPr>
+    </w:p>
+    <w:p>
+      <w:pPr>
+        <w:spacing w:after="0"/>
+        <w:rPr>
+          <w:lang w:eastAsia="en-AU"/>
+        </w:rPr>
+      </w:pPr>
+    </w:p>
+    <w:p>
+      <w:pPr>
+        <w:spacing w:after="0"/>
+        <w:rPr>
+          <w:lang w:eastAsia="en-AU"/>
+        </w:rPr>
+      </w:pPr>
+      <w:r>
+        <w:rPr>
+          <w:lang w:eastAsia="en-AU"/>
+        </w:rPr>
+        <w:t>[Verse]</w:t>
+      </w:r>
+    </w:p>
+    <w:p>
+      <w:pPr>
+        <w:spacing w:after="0"/>
+        <w:rPr>
+          <w:lang w:eastAsia="en-AU"/>
+        </w:rPr>
+      </w:pPr>
+      <w:r>
+        <w:rPr>
+          <w:lang w:eastAsia="en-AU"/>
+        </w:rPr>
         <w:t>A                             G                    A</w:t>
       </w:r>
     </w:p>
@@ -996,26 +1688,14 @@
         <w:rPr>
           <w:lang w:eastAsia="en-AU"/>
         </w:rPr>
-        <w:t xml:space="preserve">Tender is the </w:t>
-      </w:r>
-      <w:r>
-        <w:rPr>
-          <w:lang w:eastAsia="en-AU"/>
-        </w:rPr>
-        <w:t>n</w:t>
-      </w:r>
-      <w:r>
-        <w:rPr>
-          <w:lang w:eastAsia="en-AU"/>
-        </w:rPr>
-        <w:t xml:space="preserve">ight, lying by your </w:t>
+        <w:t xml:space="preserve">Tender is the ghost, the ghost I love the </w:t>
       </w:r>
       <w:proofErr w:type="gramStart"/>
       <w:r>
         <w:rPr>
           <w:lang w:eastAsia="en-AU"/>
         </w:rPr>
-        <w:t>side</w:t>
+        <w:t>most</w:t>
       </w:r>
       <w:proofErr w:type="gramEnd"/>
     </w:p>
@@ -1044,14 +1724,42 @@
         <w:rPr>
           <w:lang w:eastAsia="en-AU"/>
         </w:rPr>
-        <w:t xml:space="preserve">Tender is the touch, of someone that you love too </w:t>
+        <w:t>Hiding from the sun, just waiting for the night to come</w:t>
+      </w:r>
+    </w:p>
+    <w:p>
+      <w:pPr>
+        <w:spacing w:after="0"/>
+        <w:rPr>
+          <w:lang w:eastAsia="en-AU"/>
+        </w:rPr>
+      </w:pPr>
+      <w:r>
+        <w:rPr>
+          <w:lang w:eastAsia="en-AU"/>
+        </w:rPr>
+        <w:t>A                                  G                  A</w:t>
+      </w:r>
+    </w:p>
+    <w:p>
+      <w:pPr>
+        <w:spacing w:after="0"/>
+        <w:rPr>
+          <w:lang w:eastAsia="en-AU"/>
+        </w:rPr>
+      </w:pPr>
+      <w:r>
+        <w:rPr>
+          <w:lang w:eastAsia="en-AU"/>
+        </w:rPr>
+        <w:t xml:space="preserve">Tender is my heart, for screwing up my </w:t>
       </w:r>
       <w:proofErr w:type="gramStart"/>
       <w:r>
         <w:rPr>
           <w:lang w:eastAsia="en-AU"/>
         </w:rPr>
-        <w:t>much</w:t>
+        <w:t>life</w:t>
       </w:r>
       <w:proofErr w:type="gramEnd"/>
     </w:p>
@@ -1066,28 +1774,28 @@
         <w:rPr>
           <w:lang w:eastAsia="en-AU"/>
         </w:rPr>
-        <w:t>A                                  G                  A</w:t>
-      </w:r>
-    </w:p>
-    <w:p>
-      <w:pPr>
-        <w:spacing w:after="0"/>
-        <w:rPr>
-          <w:lang w:eastAsia="en-AU"/>
-        </w:rPr>
-      </w:pPr>
-      <w:r>
-        <w:rPr>
-          <w:lang w:eastAsia="en-AU"/>
-        </w:rPr>
-        <w:t xml:space="preserve">Tender is the day, the demons go </w:t>
+        <w:t>A                               G                            A</w:t>
+      </w:r>
+    </w:p>
+    <w:p>
+      <w:pPr>
+        <w:spacing w:after="0"/>
+        <w:rPr>
+          <w:lang w:eastAsia="en-AU"/>
+        </w:rPr>
+      </w:pPr>
+      <w:r>
+        <w:rPr>
+          <w:lang w:eastAsia="en-AU"/>
+        </w:rPr>
+        <w:t xml:space="preserve">Lord, I need to find, someone who can heal my </w:t>
       </w:r>
       <w:proofErr w:type="gramStart"/>
       <w:r>
         <w:rPr>
           <w:lang w:eastAsia="en-AU"/>
         </w:rPr>
-        <w:t>away</w:t>
+        <w:t>mind</w:t>
       </w:r>
       <w:proofErr w:type="gramEnd"/>
     </w:p>
@@ -1098,32 +1806,54 @@
           <w:lang w:eastAsia="en-AU"/>
         </w:rPr>
       </w:pPr>
-      <w:r>
-        <w:rPr>
-          <w:lang w:eastAsia="en-AU"/>
-        </w:rPr>
-        <w:t>A                               G                            A</w:t>
-      </w:r>
-    </w:p>
-    <w:p>
-      <w:pPr>
-        <w:spacing w:after="0"/>
-        <w:rPr>
-          <w:lang w:eastAsia="en-AU"/>
-        </w:rPr>
-      </w:pPr>
-      <w:r>
-        <w:rPr>
-          <w:lang w:eastAsia="en-AU"/>
-        </w:rPr>
-        <w:t xml:space="preserve">Lord, I need to find, someone who can heal my </w:t>
+    </w:p>
+    <w:p>
+      <w:pPr>
+        <w:spacing w:after="0"/>
+        <w:rPr>
+          <w:lang w:eastAsia="en-AU"/>
+        </w:rPr>
+      </w:pPr>
+      <w:r>
+        <w:rPr>
+          <w:lang w:eastAsia="en-AU"/>
+        </w:rPr>
+        <w:t>[Chorus]</w:t>
+      </w:r>
+    </w:p>
+    <w:p>
+      <w:pPr>
+        <w:spacing w:after="0"/>
+        <w:rPr>
+          <w:lang w:eastAsia="en-AU"/>
+        </w:rPr>
+      </w:pPr>
+      <w:r>
+        <w:rPr>
+          <w:lang w:eastAsia="en-AU"/>
+        </w:rPr>
+        <w:t>A                                             D        C</w:t>
+      </w:r>
+    </w:p>
+    <w:p>
+      <w:pPr>
+        <w:spacing w:after="0"/>
+        <w:rPr>
+          <w:lang w:eastAsia="en-AU"/>
+        </w:rPr>
+      </w:pPr>
+      <w:r>
+        <w:rPr>
+          <w:lang w:eastAsia="en-AU"/>
+        </w:rPr>
+        <w:t xml:space="preserve">Come on, come on, come on, get through </w:t>
       </w:r>
       <w:proofErr w:type="gramStart"/>
       <w:r>
         <w:rPr>
           <w:lang w:eastAsia="en-AU"/>
         </w:rPr>
-        <w:t>mind</w:t>
+        <w:t>it</w:t>
       </w:r>
       <w:proofErr w:type="gramEnd"/>
     </w:p>
@@ -1138,6 +1868,278 @@
         <w:rPr>
           <w:lang w:eastAsia="en-AU"/>
         </w:rPr>
+        <w:t xml:space="preserve">A                                             </w:t>
+      </w:r>
+      <w:proofErr w:type="spellStart"/>
+      <w:r>
+        <w:rPr>
+          <w:lang w:eastAsia="en-AU"/>
+        </w:rPr>
+        <w:t>C#m</w:t>
+      </w:r>
+      <w:proofErr w:type="spellEnd"/>
+      <w:r>
+        <w:rPr>
+          <w:lang w:eastAsia="en-AU"/>
+        </w:rPr>
+        <w:t xml:space="preserve">            D</w:t>
+      </w:r>
+    </w:p>
+    <w:p>
+      <w:pPr>
+        <w:spacing w:after="0"/>
+        <w:rPr>
+          <w:lang w:eastAsia="en-AU"/>
+        </w:rPr>
+      </w:pPr>
+      <w:r>
+        <w:rPr>
+          <w:lang w:eastAsia="en-AU"/>
+        </w:rPr>
+        <w:t xml:space="preserve">Come on, come on, come on, love's the greatest </w:t>
+      </w:r>
+      <w:proofErr w:type="gramStart"/>
+      <w:r>
+        <w:rPr>
+          <w:lang w:eastAsia="en-AU"/>
+        </w:rPr>
+        <w:t>thing</w:t>
+      </w:r>
+      <w:proofErr w:type="gramEnd"/>
+    </w:p>
+    <w:p>
+      <w:pPr>
+        <w:spacing w:after="0"/>
+        <w:rPr>
+          <w:lang w:eastAsia="en-AU"/>
+        </w:rPr>
+      </w:pPr>
+      <w:r>
+        <w:rPr>
+          <w:lang w:eastAsia="en-AU"/>
+        </w:rPr>
+        <w:t>A                                             D        C</w:t>
+      </w:r>
+    </w:p>
+    <w:p>
+      <w:pPr>
+        <w:spacing w:after="0"/>
+        <w:rPr>
+          <w:lang w:eastAsia="en-AU"/>
+        </w:rPr>
+      </w:pPr>
+      <w:r>
+        <w:rPr>
+          <w:lang w:eastAsia="en-AU"/>
+        </w:rPr>
+        <w:t xml:space="preserve">Come on, come on, come on, get through </w:t>
+      </w:r>
+      <w:proofErr w:type="gramStart"/>
+      <w:r>
+        <w:rPr>
+          <w:lang w:eastAsia="en-AU"/>
+        </w:rPr>
+        <w:t>it</w:t>
+      </w:r>
+      <w:proofErr w:type="gramEnd"/>
+    </w:p>
+    <w:p>
+      <w:pPr>
+        <w:spacing w:after="0"/>
+        <w:rPr>
+          <w:lang w:eastAsia="en-AU"/>
+        </w:rPr>
+      </w:pPr>
+      <w:r>
+        <w:rPr>
+          <w:lang w:eastAsia="en-AU"/>
+        </w:rPr>
+        <w:t xml:space="preserve">A                                             </w:t>
+      </w:r>
+      <w:proofErr w:type="spellStart"/>
+      <w:r>
+        <w:rPr>
+          <w:lang w:eastAsia="en-AU"/>
+        </w:rPr>
+        <w:t>C#m</w:t>
+      </w:r>
+      <w:proofErr w:type="spellEnd"/>
+      <w:r>
+        <w:rPr>
+          <w:lang w:eastAsia="en-AU"/>
+        </w:rPr>
+        <w:t xml:space="preserve">            D                </w:t>
+      </w:r>
+      <w:proofErr w:type="spellStart"/>
+      <w:r>
+        <w:rPr>
+          <w:lang w:eastAsia="en-AU"/>
+        </w:rPr>
+        <w:t>C#m</w:t>
+      </w:r>
+      <w:proofErr w:type="spellEnd"/>
+      <w:r>
+        <w:rPr>
+          <w:lang w:eastAsia="en-AU"/>
+        </w:rPr>
+        <w:t xml:space="preserve">        D</w:t>
+      </w:r>
+    </w:p>
+    <w:p>
+      <w:pPr>
+        <w:spacing w:after="0"/>
+        <w:rPr>
+          <w:lang w:eastAsia="en-AU"/>
+        </w:rPr>
+      </w:pPr>
+      <w:r>
+        <w:rPr>
+          <w:lang w:eastAsia="en-AU"/>
+        </w:rPr>
+        <w:t xml:space="preserve">Come on, come on, come on, love's the greatest thing that we </w:t>
+      </w:r>
+      <w:proofErr w:type="gramStart"/>
+      <w:r>
+        <w:rPr>
+          <w:lang w:eastAsia="en-AU"/>
+        </w:rPr>
+        <w:t>have</w:t>
+      </w:r>
+      <w:proofErr w:type="gramEnd"/>
+    </w:p>
+    <w:p>
+      <w:pPr>
+        <w:spacing w:after="0"/>
+        <w:rPr>
+          <w:lang w:eastAsia="en-AU"/>
+        </w:rPr>
+      </w:pPr>
+    </w:p>
+    <w:p>
+      <w:pPr>
+        <w:spacing w:after="0"/>
+        <w:rPr>
+          <w:lang w:eastAsia="en-AU"/>
+        </w:rPr>
+      </w:pPr>
+      <w:r>
+        <w:rPr>
+          <w:lang w:eastAsia="en-AU"/>
+        </w:rPr>
+        <w:t xml:space="preserve">      </w:t>
+      </w:r>
+      <w:proofErr w:type="spellStart"/>
+      <w:r>
+        <w:rPr>
+          <w:lang w:eastAsia="en-AU"/>
+        </w:rPr>
+        <w:t>C#m</w:t>
+      </w:r>
+      <w:proofErr w:type="spellEnd"/>
+      <w:r>
+        <w:rPr>
+          <w:lang w:eastAsia="en-AU"/>
+        </w:rPr>
+        <w:t xml:space="preserve">                   D</w:t>
+      </w:r>
+    </w:p>
+    <w:p>
+      <w:pPr>
+        <w:spacing w:after="0"/>
+        <w:rPr>
+          <w:lang w:eastAsia="en-AU"/>
+        </w:rPr>
+      </w:pPr>
+      <w:r>
+        <w:rPr>
+          <w:lang w:eastAsia="en-AU"/>
+        </w:rPr>
+        <w:t xml:space="preserve">I'm waiting for that </w:t>
+      </w:r>
+      <w:proofErr w:type="gramStart"/>
+      <w:r>
+        <w:rPr>
+          <w:lang w:eastAsia="en-AU"/>
+        </w:rPr>
+        <w:t>feeling</w:t>
+      </w:r>
+      <w:proofErr w:type="gramEnd"/>
+    </w:p>
+    <w:p>
+      <w:pPr>
+        <w:spacing w:after="0"/>
+        <w:rPr>
+          <w:lang w:eastAsia="en-AU"/>
+        </w:rPr>
+      </w:pPr>
+      <w:proofErr w:type="spellStart"/>
+      <w:r>
+        <w:rPr>
+          <w:lang w:eastAsia="en-AU"/>
+        </w:rPr>
+        <w:t>C#m</w:t>
+      </w:r>
+      <w:proofErr w:type="spellEnd"/>
+      <w:r>
+        <w:rPr>
+          <w:lang w:eastAsia="en-AU"/>
+        </w:rPr>
+        <w:t xml:space="preserve">                    D</w:t>
+      </w:r>
+    </w:p>
+    <w:p>
+      <w:pPr>
+        <w:spacing w:after="0"/>
+        <w:rPr>
+          <w:lang w:eastAsia="en-AU"/>
+        </w:rPr>
+      </w:pPr>
+      <w:r>
+        <w:rPr>
+          <w:lang w:eastAsia="en-AU"/>
+        </w:rPr>
+        <w:t>Waiting for that feeling</w:t>
+      </w:r>
+    </w:p>
+    <w:p>
+      <w:pPr>
+        <w:spacing w:after="0"/>
+        <w:rPr>
+          <w:lang w:eastAsia="en-AU"/>
+        </w:rPr>
+      </w:pPr>
+      <w:r>
+        <w:rPr>
+          <w:lang w:eastAsia="en-AU"/>
+        </w:rPr>
+        <w:t>A                         D              A</w:t>
+      </w:r>
+    </w:p>
+    <w:p>
+      <w:pPr>
+        <w:spacing w:after="0"/>
+        <w:rPr>
+          <w:lang w:eastAsia="en-AU"/>
+        </w:rPr>
+      </w:pPr>
+      <w:r>
+        <w:rPr>
+          <w:lang w:eastAsia="en-AU"/>
+        </w:rPr>
+        <w:t>Waiting for that feeling to come</w:t>
+      </w:r>
+    </w:p>
+    <w:p>
+      <w:pPr>
+        <w:spacing w:after="0"/>
+        <w:rPr>
+          <w:lang w:eastAsia="en-AU"/>
+        </w:rPr>
+      </w:pPr>
+      <w:r>
+        <w:rPr>
+          <w:lang w:eastAsia="en-AU"/>
+        </w:rPr>
         <w:t xml:space="preserve"> </w:t>
       </w:r>
     </w:p>
@@ -1152,6 +2154,374 @@
         <w:rPr>
           <w:lang w:eastAsia="en-AU"/>
         </w:rPr>
+        <w:t>[Bridge] (</w:t>
+      </w:r>
+      <w:r>
+        <w:rPr>
+          <w:lang w:eastAsia="en-AU"/>
+        </w:rPr>
+        <w:t>CHOIR JOINS IN</w:t>
+      </w:r>
+      <w:r>
+        <w:rPr>
+          <w:lang w:eastAsia="en-AU"/>
+        </w:rPr>
+        <w:t>)</w:t>
+      </w:r>
+    </w:p>
+    <w:p>
+      <w:pPr>
+        <w:spacing w:after="0"/>
+        <w:rPr>
+          <w:lang w:eastAsia="en-AU"/>
+        </w:rPr>
+      </w:pPr>
+      <w:r>
+        <w:rPr>
+          <w:lang w:eastAsia="en-AU"/>
+        </w:rPr>
+        <w:t>A                                             E7         A</w:t>
+      </w:r>
+    </w:p>
+    <w:p>
+      <w:pPr>
+        <w:spacing w:after="0"/>
+        <w:rPr>
+          <w:lang w:eastAsia="en-AU"/>
+        </w:rPr>
+      </w:pPr>
+      <w:proofErr w:type="gramStart"/>
+      <w:r>
+        <w:rPr>
+          <w:lang w:eastAsia="en-AU"/>
+        </w:rPr>
+        <w:t>Oh</w:t>
+      </w:r>
+      <w:proofErr w:type="gramEnd"/>
+      <w:r>
+        <w:rPr>
+          <w:lang w:eastAsia="en-AU"/>
+        </w:rPr>
+        <w:t xml:space="preserve"> my baby, oh my baby, oh why, oh my</w:t>
+      </w:r>
+    </w:p>
+    <w:p>
+      <w:pPr>
+        <w:spacing w:after="0"/>
+        <w:rPr>
+          <w:lang w:eastAsia="en-AU"/>
+        </w:rPr>
+      </w:pPr>
+      <w:r>
+        <w:rPr>
+          <w:lang w:eastAsia="en-AU"/>
+        </w:rPr>
+        <w:t>A                                             E7         A</w:t>
+      </w:r>
+    </w:p>
+    <w:p>
+      <w:pPr>
+        <w:spacing w:after="0"/>
+        <w:rPr>
+          <w:lang w:eastAsia="en-AU"/>
+        </w:rPr>
+      </w:pPr>
+      <w:proofErr w:type="gramStart"/>
+      <w:r>
+        <w:rPr>
+          <w:lang w:eastAsia="en-AU"/>
+        </w:rPr>
+        <w:t>Oh</w:t>
+      </w:r>
+      <w:proofErr w:type="gramEnd"/>
+      <w:r>
+        <w:rPr>
+          <w:lang w:eastAsia="en-AU"/>
+        </w:rPr>
+        <w:t xml:space="preserve"> my baby, oh my baby, oh why, oh my</w:t>
+      </w:r>
+    </w:p>
+    <w:p>
+      <w:pPr>
+        <w:spacing w:after="0"/>
+        <w:rPr>
+          <w:lang w:eastAsia="en-AU"/>
+        </w:rPr>
+      </w:pPr>
+      <w:r>
+        <w:rPr>
+          <w:lang w:eastAsia="en-AU"/>
+        </w:rPr>
+        <w:t xml:space="preserve"> </w:t>
+      </w:r>
+    </w:p>
+    <w:p>
+      <w:pPr>
+        <w:spacing w:after="0"/>
+        <w:rPr>
+          <w:lang w:eastAsia="en-AU"/>
+        </w:rPr>
+      </w:pPr>
+    </w:p>
+    <w:p>
+      <w:pPr>
+        <w:spacing w:after="0"/>
+        <w:rPr>
+          <w:lang w:eastAsia="en-AU"/>
+        </w:rPr>
+      </w:pPr>
+    </w:p>
+    <w:p>
+      <w:pPr>
+        <w:spacing w:after="0"/>
+        <w:rPr>
+          <w:lang w:eastAsia="en-AU"/>
+        </w:rPr>
+      </w:pPr>
+    </w:p>
+    <w:p>
+      <w:pPr>
+        <w:spacing w:after="0"/>
+        <w:rPr>
+          <w:lang w:eastAsia="en-AU"/>
+        </w:rPr>
+      </w:pPr>
+    </w:p>
+    <w:p>
+      <w:pPr>
+        <w:spacing w:after="0"/>
+        <w:rPr>
+          <w:lang w:eastAsia="en-AU"/>
+        </w:rPr>
+      </w:pPr>
+    </w:p>
+    <w:p>
+      <w:pPr>
+        <w:spacing w:after="0"/>
+        <w:rPr>
+          <w:lang w:eastAsia="en-AU"/>
+        </w:rPr>
+      </w:pPr>
+    </w:p>
+    <w:p>
+      <w:pPr>
+        <w:spacing w:after="0"/>
+        <w:rPr>
+          <w:lang w:eastAsia="en-AU"/>
+        </w:rPr>
+      </w:pPr>
+    </w:p>
+    <w:p>
+      <w:pPr>
+        <w:spacing w:after="0"/>
+        <w:rPr>
+          <w:lang w:eastAsia="en-AU"/>
+        </w:rPr>
+      </w:pPr>
+    </w:p>
+    <w:p>
+      <w:pPr>
+        <w:spacing w:after="0"/>
+        <w:rPr>
+          <w:lang w:eastAsia="en-AU"/>
+        </w:rPr>
+      </w:pPr>
+    </w:p>
+    <w:p>
+      <w:pPr>
+        <w:spacing w:after="0"/>
+        <w:rPr>
+          <w:lang w:eastAsia="en-AU"/>
+        </w:rPr>
+      </w:pPr>
+    </w:p>
+    <w:p>
+      <w:pPr>
+        <w:spacing w:after="0"/>
+        <w:rPr>
+          <w:b/>
+          <w:bCs/>
+          <w:lang w:eastAsia="en-AU"/>
+        </w:rPr>
+      </w:pPr>
+      <w:r>
+        <w:rPr>
+          <w:b/>
+          <w:bCs/>
+          <w:lang w:eastAsia="en-AU"/>
+        </w:rPr>
+        <w:t>[Solo]</w:t>
+      </w:r>
+    </w:p>
+    <w:p>
+      <w:pPr>
+        <w:spacing w:after="0"/>
+        <w:rPr>
+          <w:rFonts w:ascii="Courier New" w:hAnsi="Courier New" w:cs="Courier New"/>
+          <w:b/>
+          <w:bCs/>
+          <w:sz w:val="18"/>
+          <w:szCs w:val="18"/>
+          <w:lang w:eastAsia="en-AU"/>
+        </w:rPr>
+      </w:pPr>
+      <w:r>
+        <w:rPr>
+          <w:rFonts w:ascii="Courier New" w:hAnsi="Courier New" w:cs="Courier New"/>
+          <w:b/>
+          <w:bCs/>
+          <w:sz w:val="18"/>
+          <w:szCs w:val="18"/>
+          <w:lang w:eastAsia="en-AU"/>
+        </w:rPr>
+        <w:t>e|----------------------------------5-3-0-2-3-2-0--------------------|</w:t>
+      </w:r>
+    </w:p>
+    <w:p>
+      <w:pPr>
+        <w:spacing w:after="0"/>
+        <w:rPr>
+          <w:rFonts w:ascii="Courier New" w:hAnsi="Courier New" w:cs="Courier New"/>
+          <w:b/>
+          <w:bCs/>
+          <w:sz w:val="18"/>
+          <w:szCs w:val="18"/>
+          <w:lang w:eastAsia="en-AU"/>
+        </w:rPr>
+      </w:pPr>
+      <w:r>
+        <w:rPr>
+          <w:rFonts w:ascii="Courier New" w:hAnsi="Courier New" w:cs="Courier New"/>
+          <w:b/>
+          <w:bCs/>
+          <w:sz w:val="18"/>
+          <w:szCs w:val="18"/>
+          <w:lang w:eastAsia="en-AU"/>
+        </w:rPr>
+        <w:t>B|-------5--------------------2--------------------------------------|</w:t>
+      </w:r>
+    </w:p>
+    <w:p>
+      <w:pPr>
+        <w:spacing w:after="0"/>
+        <w:rPr>
+          <w:rFonts w:ascii="Courier New" w:hAnsi="Courier New" w:cs="Courier New"/>
+          <w:b/>
+          <w:bCs/>
+          <w:sz w:val="18"/>
+          <w:szCs w:val="18"/>
+          <w:lang w:eastAsia="en-AU"/>
+        </w:rPr>
+      </w:pPr>
+      <w:r>
+        <w:rPr>
+          <w:rFonts w:ascii="Courier New" w:hAnsi="Courier New" w:cs="Courier New"/>
+          <w:b/>
+          <w:bCs/>
+          <w:sz w:val="18"/>
+          <w:szCs w:val="18"/>
+          <w:lang w:eastAsia="en-AU"/>
+        </w:rPr>
+        <w:t>G|-5-5-5---5-0------------------2-----------------5-0----------------|</w:t>
+      </w:r>
+    </w:p>
+    <w:p>
+      <w:pPr>
+        <w:spacing w:after="0"/>
+        <w:rPr>
+          <w:rFonts w:ascii="Courier New" w:hAnsi="Courier New" w:cs="Courier New"/>
+          <w:b/>
+          <w:bCs/>
+          <w:sz w:val="18"/>
+          <w:szCs w:val="18"/>
+          <w:lang w:eastAsia="en-AU"/>
+        </w:rPr>
+      </w:pPr>
+      <w:r>
+        <w:rPr>
+          <w:rFonts w:ascii="Courier New" w:hAnsi="Courier New" w:cs="Courier New"/>
+          <w:b/>
+          <w:bCs/>
+          <w:sz w:val="18"/>
+          <w:szCs w:val="18"/>
+          <w:lang w:eastAsia="en-AU"/>
+        </w:rPr>
+        <w:t>D|----------------0-2-0-----------------------------------0-2-0------|</w:t>
+      </w:r>
+    </w:p>
+    <w:p>
+      <w:pPr>
+        <w:spacing w:after="0"/>
+        <w:rPr>
+          <w:rFonts w:ascii="Courier New" w:hAnsi="Courier New" w:cs="Courier New"/>
+          <w:b/>
+          <w:bCs/>
+          <w:sz w:val="18"/>
+          <w:szCs w:val="18"/>
+          <w:lang w:eastAsia="en-AU"/>
+        </w:rPr>
+      </w:pPr>
+      <w:r>
+        <w:rPr>
+          <w:rFonts w:ascii="Courier New" w:hAnsi="Courier New" w:cs="Courier New"/>
+          <w:b/>
+          <w:bCs/>
+          <w:sz w:val="18"/>
+          <w:szCs w:val="18"/>
+          <w:lang w:eastAsia="en-AU"/>
+        </w:rPr>
+        <w:t>A|------------0-2-------2-0-0-----0-------------------0-2------2-0-0-|</w:t>
+      </w:r>
+    </w:p>
+    <w:p>
+      <w:pPr>
+        <w:spacing w:after="0"/>
+        <w:rPr>
+          <w:rFonts w:ascii="Courier New" w:hAnsi="Courier New" w:cs="Courier New"/>
+          <w:b/>
+          <w:bCs/>
+          <w:sz w:val="18"/>
+          <w:szCs w:val="18"/>
+          <w:lang w:eastAsia="en-AU"/>
+        </w:rPr>
+      </w:pPr>
+      <w:r>
+        <w:rPr>
+          <w:rFonts w:ascii="Courier New" w:hAnsi="Courier New" w:cs="Courier New"/>
+          <w:b/>
+          <w:bCs/>
+          <w:sz w:val="18"/>
+          <w:szCs w:val="18"/>
+          <w:lang w:eastAsia="en-AU"/>
+        </w:rPr>
+        <w:t>E|-------------------------------------------------------------------|</w:t>
+      </w:r>
+    </w:p>
+    <w:p>
+      <w:pPr>
+        <w:spacing w:after="0"/>
+        <w:rPr>
+          <w:lang w:eastAsia="en-AU"/>
+        </w:rPr>
+      </w:pPr>
+      <w:r>
+        <w:rPr>
+          <w:lang w:eastAsia="en-AU"/>
+        </w:rPr>
+        <w:t xml:space="preserve"> </w:t>
+      </w:r>
+    </w:p>
+    <w:p>
+      <w:pPr>
+        <w:spacing w:after="0"/>
+        <w:rPr>
+          <w:lang w:eastAsia="en-AU"/>
+        </w:rPr>
+      </w:pPr>
+      <w:r>
+        <w:rPr>
+          <w:lang w:eastAsia="en-AU"/>
+        </w:rPr>
         <w:t>[Chorus]</w:t>
       </w:r>
     </w:p>
@@ -1456,1375 +2826,109 @@
           <w:lang w:eastAsia="en-AU"/>
         </w:rPr>
       </w:pPr>
-      <w:r>
-        <w:rPr>
-          <w:lang w:eastAsia="en-AU"/>
-        </w:rPr>
-        <w:t>Waiting for that feeling to come</w:t>
-      </w:r>
-    </w:p>
-    <w:p>
-      <w:pPr>
-        <w:spacing w:after="0"/>
-        <w:rPr>
-          <w:lang w:eastAsia="en-AU"/>
-        </w:rPr>
-      </w:pPr>
-      <w:r>
-        <w:rPr>
-          <w:lang w:eastAsia="en-AU"/>
-        </w:rPr>
-        <w:t xml:space="preserve"> </w:t>
-      </w:r>
-    </w:p>
-    <w:p>
-      <w:pPr>
-        <w:spacing w:after="0"/>
-        <w:rPr>
-          <w:lang w:eastAsia="en-AU"/>
-        </w:rPr>
-      </w:pPr>
-      <w:r>
-        <w:rPr>
-          <w:lang w:eastAsia="en-AU"/>
-        </w:rPr>
-        <w:t>[Bridge]</w:t>
-      </w:r>
-    </w:p>
-    <w:p>
-      <w:pPr>
-        <w:spacing w:after="0"/>
-        <w:rPr>
-          <w:lang w:eastAsia="en-AU"/>
-        </w:rPr>
-      </w:pPr>
-      <w:r>
-        <w:rPr>
-          <w:lang w:eastAsia="en-AU"/>
-        </w:rPr>
-        <w:t>A                                             E7         A</w:t>
-      </w:r>
-    </w:p>
-    <w:p>
-      <w:pPr>
-        <w:spacing w:after="0"/>
-        <w:rPr>
-          <w:lang w:eastAsia="en-AU"/>
-        </w:rPr>
-      </w:pPr>
-      <w:proofErr w:type="gramStart"/>
-      <w:r>
-        <w:rPr>
-          <w:lang w:eastAsia="en-AU"/>
-        </w:rPr>
-        <w:t>Oh</w:t>
-      </w:r>
-      <w:proofErr w:type="gramEnd"/>
-      <w:r>
-        <w:rPr>
-          <w:lang w:eastAsia="en-AU"/>
-        </w:rPr>
-        <w:t xml:space="preserve"> my baby, oh my baby, oh why, oh my</w:t>
-      </w:r>
-    </w:p>
-    <w:p>
-      <w:pPr>
-        <w:spacing w:after="0"/>
-        <w:rPr>
-          <w:lang w:eastAsia="en-AU"/>
-        </w:rPr>
-      </w:pPr>
-      <w:r>
-        <w:rPr>
-          <w:lang w:eastAsia="en-AU"/>
-        </w:rPr>
-        <w:t>A                                             E7         A</w:t>
-      </w:r>
-    </w:p>
-    <w:p>
-      <w:pPr>
-        <w:spacing w:after="0"/>
-        <w:rPr>
-          <w:lang w:eastAsia="en-AU"/>
-        </w:rPr>
-      </w:pPr>
-      <w:proofErr w:type="gramStart"/>
-      <w:r>
-        <w:rPr>
-          <w:lang w:eastAsia="en-AU"/>
-        </w:rPr>
-        <w:t>Oh</w:t>
-      </w:r>
-      <w:proofErr w:type="gramEnd"/>
-      <w:r>
-        <w:rPr>
-          <w:lang w:eastAsia="en-AU"/>
-        </w:rPr>
-        <w:t xml:space="preserve"> my baby, oh my baby, oh why, oh my</w:t>
-      </w:r>
-    </w:p>
-    <w:p>
-      <w:pPr>
-        <w:spacing w:after="0"/>
-        <w:rPr>
-          <w:lang w:eastAsia="en-AU"/>
-        </w:rPr>
-      </w:pPr>
-      <w:r>
-        <w:rPr>
-          <w:lang w:eastAsia="en-AU"/>
-        </w:rPr>
-        <w:t xml:space="preserve"> </w:t>
-      </w:r>
-    </w:p>
-    <w:p>
-      <w:pPr>
-        <w:spacing w:after="0"/>
-        <w:rPr>
-          <w:lang w:eastAsia="en-AU"/>
-        </w:rPr>
-      </w:pPr>
-    </w:p>
-    <w:p>
-      <w:pPr>
-        <w:spacing w:after="0"/>
-        <w:rPr>
-          <w:lang w:eastAsia="en-AU"/>
-        </w:rPr>
-      </w:pPr>
-    </w:p>
-    <w:p>
-      <w:pPr>
-        <w:spacing w:after="0"/>
-        <w:rPr>
-          <w:lang w:eastAsia="en-AU"/>
-        </w:rPr>
-      </w:pPr>
-    </w:p>
-    <w:p>
-      <w:pPr>
-        <w:spacing w:after="0"/>
-        <w:rPr>
-          <w:lang w:eastAsia="en-AU"/>
-        </w:rPr>
-      </w:pPr>
-    </w:p>
-    <w:p>
-      <w:pPr>
-        <w:spacing w:after="0"/>
-        <w:rPr>
-          <w:lang w:eastAsia="en-AU"/>
-        </w:rPr>
-      </w:pPr>
-    </w:p>
-    <w:p>
-      <w:pPr>
-        <w:spacing w:after="0"/>
-        <w:rPr>
-          <w:lang w:eastAsia="en-AU"/>
-        </w:rPr>
-      </w:pPr>
-    </w:p>
-    <w:p>
-      <w:pPr>
-        <w:spacing w:after="0"/>
-        <w:rPr>
-          <w:lang w:eastAsia="en-AU"/>
-        </w:rPr>
-      </w:pPr>
-      <w:r>
-        <w:rPr>
-          <w:lang w:eastAsia="en-AU"/>
-        </w:rPr>
-        <w:t>[Verse]</w:t>
-      </w:r>
-    </w:p>
-    <w:p>
-      <w:pPr>
-        <w:spacing w:after="0"/>
-        <w:rPr>
-          <w:lang w:eastAsia="en-AU"/>
-        </w:rPr>
-      </w:pPr>
-      <w:r>
-        <w:rPr>
-          <w:lang w:eastAsia="en-AU"/>
-        </w:rPr>
-        <w:t>A                             G                    A</w:t>
-      </w:r>
-    </w:p>
-    <w:p>
-      <w:pPr>
-        <w:spacing w:after="0"/>
-        <w:rPr>
-          <w:lang w:eastAsia="en-AU"/>
-        </w:rPr>
-      </w:pPr>
-      <w:r>
-        <w:rPr>
-          <w:lang w:eastAsia="en-AU"/>
-        </w:rPr>
-        <w:t xml:space="preserve">Tender is the ghost, the ghost I love the </w:t>
-      </w:r>
-      <w:proofErr w:type="gramStart"/>
-      <w:r>
-        <w:rPr>
-          <w:lang w:eastAsia="en-AU"/>
-        </w:rPr>
-        <w:t>most</w:t>
-      </w:r>
-      <w:proofErr w:type="gramEnd"/>
-    </w:p>
-    <w:p>
-      <w:pPr>
-        <w:spacing w:after="0"/>
-        <w:rPr>
-          <w:lang w:eastAsia="en-AU"/>
-        </w:rPr>
-      </w:pPr>
-      <w:r>
-        <w:rPr>
-          <w:lang w:eastAsia="en-AU"/>
-        </w:rPr>
-        <w:t>A                                    G                          A</w:t>
-      </w:r>
-    </w:p>
-    <w:p>
-      <w:pPr>
-        <w:spacing w:after="0"/>
-        <w:rPr>
-          <w:lang w:eastAsia="en-AU"/>
-        </w:rPr>
-      </w:pPr>
-      <w:r>
-        <w:rPr>
-          <w:lang w:eastAsia="en-AU"/>
-        </w:rPr>
-        <w:t>Hiding from the sun, just waiting for the night to come</w:t>
-      </w:r>
-    </w:p>
-    <w:p>
-      <w:pPr>
-        <w:spacing w:after="0"/>
-        <w:rPr>
-          <w:lang w:eastAsia="en-AU"/>
-        </w:rPr>
-      </w:pPr>
-      <w:r>
-        <w:rPr>
-          <w:lang w:eastAsia="en-AU"/>
-        </w:rPr>
-        <w:t>A                                  G                  A</w:t>
-      </w:r>
-    </w:p>
-    <w:p>
-      <w:pPr>
-        <w:spacing w:after="0"/>
-        <w:rPr>
-          <w:lang w:eastAsia="en-AU"/>
-        </w:rPr>
-      </w:pPr>
-      <w:r>
-        <w:rPr>
-          <w:lang w:eastAsia="en-AU"/>
-        </w:rPr>
-        <w:t xml:space="preserve">Tender is my heart, for screwing up my </w:t>
-      </w:r>
-      <w:proofErr w:type="gramStart"/>
-      <w:r>
-        <w:rPr>
-          <w:lang w:eastAsia="en-AU"/>
-        </w:rPr>
-        <w:t>life</w:t>
-      </w:r>
-      <w:proofErr w:type="gramEnd"/>
-    </w:p>
-    <w:p>
-      <w:pPr>
-        <w:spacing w:after="0"/>
-        <w:rPr>
-          <w:lang w:eastAsia="en-AU"/>
-        </w:rPr>
-      </w:pPr>
-      <w:r>
-        <w:rPr>
-          <w:lang w:eastAsia="en-AU"/>
-        </w:rPr>
-        <w:t>A                               G                            A</w:t>
-      </w:r>
-    </w:p>
-    <w:p>
-      <w:pPr>
-        <w:spacing w:after="0"/>
-        <w:rPr>
-          <w:lang w:eastAsia="en-AU"/>
-        </w:rPr>
-      </w:pPr>
-      <w:r>
-        <w:rPr>
-          <w:lang w:eastAsia="en-AU"/>
-        </w:rPr>
-        <w:t xml:space="preserve">Lord, I need to find, someone who can heal my </w:t>
-      </w:r>
-      <w:proofErr w:type="gramStart"/>
-      <w:r>
-        <w:rPr>
-          <w:lang w:eastAsia="en-AU"/>
-        </w:rPr>
-        <w:t>mind</w:t>
-      </w:r>
-      <w:proofErr w:type="gramEnd"/>
-    </w:p>
-    <w:p>
-      <w:pPr>
-        <w:spacing w:after="0"/>
-        <w:rPr>
-          <w:lang w:eastAsia="en-AU"/>
-        </w:rPr>
-      </w:pPr>
-    </w:p>
-    <w:p>
-      <w:pPr>
-        <w:spacing w:after="0"/>
-        <w:rPr>
-          <w:lang w:eastAsia="en-AU"/>
-        </w:rPr>
-      </w:pPr>
-      <w:r>
-        <w:rPr>
-          <w:lang w:eastAsia="en-AU"/>
-        </w:rPr>
-        <w:t>[Chorus]</w:t>
-      </w:r>
-    </w:p>
-    <w:p>
-      <w:pPr>
-        <w:spacing w:after="0"/>
-        <w:rPr>
-          <w:lang w:eastAsia="en-AU"/>
-        </w:rPr>
-      </w:pPr>
-      <w:r>
-        <w:rPr>
-          <w:lang w:eastAsia="en-AU"/>
-        </w:rPr>
-        <w:t>A                                             D        C</w:t>
-      </w:r>
-    </w:p>
-    <w:p>
-      <w:pPr>
-        <w:spacing w:after="0"/>
-        <w:rPr>
-          <w:lang w:eastAsia="en-AU"/>
-        </w:rPr>
-      </w:pPr>
-      <w:r>
-        <w:rPr>
-          <w:lang w:eastAsia="en-AU"/>
-        </w:rPr>
-        <w:t xml:space="preserve">Come on, come on, come on, get through </w:t>
-      </w:r>
-      <w:proofErr w:type="gramStart"/>
-      <w:r>
-        <w:rPr>
-          <w:lang w:eastAsia="en-AU"/>
-        </w:rPr>
-        <w:t>it</w:t>
-      </w:r>
-      <w:proofErr w:type="gramEnd"/>
-    </w:p>
-    <w:p>
-      <w:pPr>
-        <w:spacing w:after="0"/>
-        <w:rPr>
-          <w:lang w:eastAsia="en-AU"/>
-        </w:rPr>
-      </w:pPr>
-      <w:r>
-        <w:rPr>
-          <w:lang w:eastAsia="en-AU"/>
-        </w:rPr>
-        <w:t xml:space="preserve">A                                             </w:t>
-      </w:r>
       <w:proofErr w:type="spellStart"/>
       <w:r>
         <w:rPr>
           <w:lang w:eastAsia="en-AU"/>
         </w:rPr>
-        <w:t>C#m</w:t>
+        <w:t>Waitin</w:t>
       </w:r>
       <w:proofErr w:type="spellEnd"/>
-      <w:r>
-        <w:rPr>
-          <w:lang w:eastAsia="en-AU"/>
-        </w:rPr>
-        <w:t xml:space="preserve">            D</w:t>
-      </w:r>
-    </w:p>
-    <w:p>
-      <w:pPr>
-        <w:spacing w:after="0"/>
-        <w:rPr>
-          <w:lang w:eastAsia="en-AU"/>
-        </w:rPr>
-      </w:pPr>
-      <w:r>
-        <w:rPr>
-          <w:lang w:eastAsia="en-AU"/>
-        </w:rPr>
-        <w:t xml:space="preserve">Come on, come on, come on, love's the greatest </w:t>
-      </w:r>
-      <w:proofErr w:type="gramStart"/>
-      <w:r>
-        <w:rPr>
-          <w:lang w:eastAsia="en-AU"/>
-        </w:rPr>
-        <w:t>thing</w:t>
-      </w:r>
-      <w:proofErr w:type="gramEnd"/>
-    </w:p>
-    <w:p>
-      <w:pPr>
-        <w:spacing w:after="0"/>
-        <w:rPr>
-          <w:lang w:eastAsia="en-AU"/>
-        </w:rPr>
-      </w:pPr>
-      <w:r>
-        <w:rPr>
-          <w:lang w:eastAsia="en-AU"/>
-        </w:rPr>
-        <w:t>A                                             D        C</w:t>
-      </w:r>
-    </w:p>
-    <w:p>
-      <w:pPr>
-        <w:spacing w:after="0"/>
-        <w:rPr>
-          <w:lang w:eastAsia="en-AU"/>
-        </w:rPr>
-      </w:pPr>
-      <w:r>
-        <w:rPr>
-          <w:lang w:eastAsia="en-AU"/>
-        </w:rPr>
-        <w:t xml:space="preserve">Come on, come on, come on, get through </w:t>
-      </w:r>
-      <w:proofErr w:type="gramStart"/>
-      <w:r>
-        <w:rPr>
-          <w:lang w:eastAsia="en-AU"/>
-        </w:rPr>
-        <w:t>it</w:t>
-      </w:r>
-      <w:proofErr w:type="gramEnd"/>
-    </w:p>
-    <w:p>
-      <w:pPr>
-        <w:spacing w:after="0"/>
-        <w:rPr>
-          <w:lang w:eastAsia="en-AU"/>
-        </w:rPr>
-      </w:pPr>
-      <w:r>
-        <w:rPr>
-          <w:lang w:eastAsia="en-AU"/>
-        </w:rPr>
-        <w:t xml:space="preserve">A                                             </w:t>
-      </w:r>
-      <w:proofErr w:type="spellStart"/>
-      <w:r>
-        <w:rPr>
-          <w:lang w:eastAsia="en-AU"/>
-        </w:rPr>
-        <w:t>C#m</w:t>
-      </w:r>
-      <w:proofErr w:type="spellEnd"/>
-      <w:r>
-        <w:rPr>
-          <w:lang w:eastAsia="en-AU"/>
-        </w:rPr>
-        <w:t xml:space="preserve">            D                </w:t>
-      </w:r>
-      <w:proofErr w:type="spellStart"/>
-      <w:r>
-        <w:rPr>
-          <w:lang w:eastAsia="en-AU"/>
-        </w:rPr>
-        <w:t>C#m</w:t>
-      </w:r>
-      <w:proofErr w:type="spellEnd"/>
-      <w:r>
-        <w:rPr>
-          <w:lang w:eastAsia="en-AU"/>
-        </w:rPr>
-        <w:t xml:space="preserve">        D</w:t>
-      </w:r>
-    </w:p>
-    <w:p>
-      <w:pPr>
-        <w:spacing w:after="0"/>
-        <w:rPr>
-          <w:lang w:eastAsia="en-AU"/>
-        </w:rPr>
-      </w:pPr>
-      <w:r>
-        <w:rPr>
-          <w:lang w:eastAsia="en-AU"/>
-        </w:rPr>
-        <w:t xml:space="preserve">Come on, come on, come on, love's the greatest thing that we </w:t>
-      </w:r>
-      <w:proofErr w:type="gramStart"/>
-      <w:r>
-        <w:rPr>
-          <w:lang w:eastAsia="en-AU"/>
-        </w:rPr>
-        <w:t>have</w:t>
-      </w:r>
-      <w:proofErr w:type="gramEnd"/>
-    </w:p>
-    <w:p>
-      <w:pPr>
-        <w:spacing w:after="0"/>
-        <w:rPr>
-          <w:lang w:eastAsia="en-AU"/>
-        </w:rPr>
-      </w:pPr>
-    </w:p>
-    <w:p>
-      <w:pPr>
-        <w:spacing w:after="0"/>
-        <w:rPr>
-          <w:lang w:eastAsia="en-AU"/>
-        </w:rPr>
-      </w:pPr>
-      <w:r>
-        <w:rPr>
-          <w:lang w:eastAsia="en-AU"/>
-        </w:rPr>
-        <w:t xml:space="preserve">      </w:t>
-      </w:r>
-      <w:proofErr w:type="spellStart"/>
-      <w:r>
-        <w:rPr>
-          <w:lang w:eastAsia="en-AU"/>
-        </w:rPr>
-        <w:t>C#m</w:t>
-      </w:r>
-      <w:proofErr w:type="spellEnd"/>
-      <w:r>
-        <w:rPr>
-          <w:lang w:eastAsia="en-AU"/>
-        </w:rPr>
-        <w:t xml:space="preserve">                   D</w:t>
-      </w:r>
-    </w:p>
-    <w:p>
-      <w:pPr>
-        <w:spacing w:after="0"/>
-        <w:rPr>
-          <w:lang w:eastAsia="en-AU"/>
-        </w:rPr>
-      </w:pPr>
-      <w:r>
-        <w:rPr>
-          <w:lang w:eastAsia="en-AU"/>
-        </w:rPr>
-        <w:t xml:space="preserve">I'm waiting for that </w:t>
-      </w:r>
-      <w:proofErr w:type="gramStart"/>
-      <w:r>
-        <w:rPr>
-          <w:lang w:eastAsia="en-AU"/>
-        </w:rPr>
-        <w:t>feeling</w:t>
-      </w:r>
-      <w:proofErr w:type="gramEnd"/>
-    </w:p>
-    <w:p>
-      <w:pPr>
-        <w:spacing w:after="0"/>
-        <w:rPr>
-          <w:lang w:eastAsia="en-AU"/>
-        </w:rPr>
-      </w:pPr>
-      <w:proofErr w:type="spellStart"/>
-      <w:r>
-        <w:rPr>
-          <w:lang w:eastAsia="en-AU"/>
-        </w:rPr>
-        <w:t>C#m</w:t>
-      </w:r>
-      <w:proofErr w:type="spellEnd"/>
-      <w:r>
-        <w:rPr>
-          <w:lang w:eastAsia="en-AU"/>
-        </w:rPr>
-        <w:t xml:space="preserve">                    D</w:t>
-      </w:r>
-    </w:p>
-    <w:p>
-      <w:pPr>
-        <w:spacing w:after="0"/>
-        <w:rPr>
-          <w:lang w:eastAsia="en-AU"/>
-        </w:rPr>
-      </w:pPr>
-      <w:r>
-        <w:rPr>
-          <w:lang w:eastAsia="en-AU"/>
-        </w:rPr>
-        <w:t>Waiting for that feeling</w:t>
-      </w:r>
-    </w:p>
-    <w:p>
-      <w:pPr>
-        <w:spacing w:after="0"/>
-        <w:rPr>
-          <w:lang w:eastAsia="en-AU"/>
-        </w:rPr>
-      </w:pPr>
-      <w:r>
-        <w:rPr>
-          <w:lang w:eastAsia="en-AU"/>
-        </w:rPr>
-        <w:t>A                         D              A</w:t>
-      </w:r>
-    </w:p>
-    <w:p>
-      <w:pPr>
-        <w:spacing w:after="0"/>
-        <w:rPr>
-          <w:lang w:eastAsia="en-AU"/>
-        </w:rPr>
-      </w:pPr>
-      <w:r>
-        <w:rPr>
-          <w:lang w:eastAsia="en-AU"/>
-        </w:rPr>
-        <w:t>Waiting for that feeling to come</w:t>
-      </w:r>
-    </w:p>
-    <w:p>
-      <w:pPr>
-        <w:spacing w:after="0"/>
-        <w:rPr>
-          <w:lang w:eastAsia="en-AU"/>
-        </w:rPr>
-      </w:pPr>
-      <w:r>
-        <w:rPr>
-          <w:lang w:eastAsia="en-AU"/>
-        </w:rPr>
-        <w:t xml:space="preserve"> </w:t>
-      </w:r>
-    </w:p>
-    <w:p>
-      <w:pPr>
-        <w:spacing w:after="0"/>
-        <w:rPr>
-          <w:lang w:eastAsia="en-AU"/>
-        </w:rPr>
-      </w:pPr>
-      <w:r>
-        <w:rPr>
-          <w:lang w:eastAsia="en-AU"/>
-        </w:rPr>
-        <w:t>[Bridge] (</w:t>
-      </w:r>
-      <w:r>
-        <w:rPr>
-          <w:lang w:eastAsia="en-AU"/>
-        </w:rPr>
-        <w:t>CHOIR JOINS IN</w:t>
-      </w:r>
-      <w:r>
-        <w:rPr>
-          <w:lang w:eastAsia="en-AU"/>
-        </w:rPr>
-        <w:t>)</w:t>
-      </w:r>
-    </w:p>
-    <w:p>
-      <w:pPr>
-        <w:spacing w:after="0"/>
-        <w:rPr>
-          <w:lang w:eastAsia="en-AU"/>
-        </w:rPr>
-      </w:pPr>
-      <w:r>
-        <w:rPr>
-          <w:lang w:eastAsia="en-AU"/>
-        </w:rPr>
-        <w:t>A                                             E7         A</w:t>
-      </w:r>
-    </w:p>
-    <w:p>
-      <w:pPr>
-        <w:spacing w:after="0"/>
-        <w:rPr>
-          <w:lang w:eastAsia="en-AU"/>
-        </w:rPr>
-      </w:pPr>
-      <w:proofErr w:type="gramStart"/>
-      <w:r>
-        <w:rPr>
-          <w:lang w:eastAsia="en-AU"/>
-        </w:rPr>
-        <w:t>Oh</w:t>
-      </w:r>
-      <w:proofErr w:type="gramEnd"/>
-      <w:r>
-        <w:rPr>
-          <w:lang w:eastAsia="en-AU"/>
-        </w:rPr>
-        <w:t xml:space="preserve"> my baby, oh my baby, oh why, oh my</w:t>
-      </w:r>
-    </w:p>
-    <w:p>
-      <w:pPr>
-        <w:spacing w:after="0"/>
-        <w:rPr>
-          <w:lang w:eastAsia="en-AU"/>
-        </w:rPr>
-      </w:pPr>
-      <w:r>
-        <w:rPr>
-          <w:lang w:eastAsia="en-AU"/>
-        </w:rPr>
-        <w:t>A                                             E7         A</w:t>
-      </w:r>
-    </w:p>
-    <w:p>
-      <w:pPr>
-        <w:spacing w:after="0"/>
-        <w:rPr>
-          <w:lang w:eastAsia="en-AU"/>
-        </w:rPr>
-      </w:pPr>
-      <w:proofErr w:type="gramStart"/>
-      <w:r>
-        <w:rPr>
-          <w:lang w:eastAsia="en-AU"/>
-        </w:rPr>
-        <w:t>Oh</w:t>
-      </w:r>
-      <w:proofErr w:type="gramEnd"/>
-      <w:r>
-        <w:rPr>
-          <w:lang w:eastAsia="en-AU"/>
-        </w:rPr>
-        <w:t xml:space="preserve"> my baby, oh my baby, oh why, oh my</w:t>
-      </w:r>
-    </w:p>
-    <w:p>
-      <w:pPr>
-        <w:spacing w:after="0"/>
-        <w:rPr>
-          <w:lang w:eastAsia="en-AU"/>
-        </w:rPr>
-      </w:pPr>
-      <w:r>
-        <w:rPr>
-          <w:lang w:eastAsia="en-AU"/>
-        </w:rPr>
-        <w:t xml:space="preserve"> </w:t>
-      </w:r>
-    </w:p>
-    <w:p>
-      <w:pPr>
-        <w:spacing w:after="0"/>
-        <w:rPr>
-          <w:lang w:eastAsia="en-AU"/>
-        </w:rPr>
-      </w:pPr>
-    </w:p>
-    <w:p>
-      <w:pPr>
-        <w:spacing w:after="0"/>
-        <w:rPr>
-          <w:lang w:eastAsia="en-AU"/>
-        </w:rPr>
-      </w:pPr>
-    </w:p>
-    <w:p>
-      <w:pPr>
-        <w:spacing w:after="0"/>
-        <w:rPr>
-          <w:lang w:eastAsia="en-AU"/>
-        </w:rPr>
-      </w:pPr>
-    </w:p>
-    <w:p>
-      <w:pPr>
-        <w:spacing w:after="0"/>
-        <w:rPr>
-          <w:lang w:eastAsia="en-AU"/>
-        </w:rPr>
-      </w:pPr>
-    </w:p>
-    <w:p>
-      <w:pPr>
-        <w:spacing w:after="0"/>
-        <w:rPr>
-          <w:lang w:eastAsia="en-AU"/>
-        </w:rPr>
-      </w:pPr>
-    </w:p>
-    <w:p>
-      <w:pPr>
-        <w:spacing w:after="0"/>
-        <w:rPr>
-          <w:lang w:eastAsia="en-AU"/>
-        </w:rPr>
-      </w:pPr>
-    </w:p>
-    <w:p>
-      <w:pPr>
-        <w:spacing w:after="0"/>
-        <w:rPr>
-          <w:lang w:eastAsia="en-AU"/>
-        </w:rPr>
-      </w:pPr>
-    </w:p>
-    <w:p>
-      <w:pPr>
-        <w:spacing w:after="0"/>
-        <w:rPr>
-          <w:lang w:eastAsia="en-AU"/>
-        </w:rPr>
-      </w:pPr>
-    </w:p>
-    <w:p>
-      <w:pPr>
-        <w:spacing w:after="0"/>
-        <w:rPr>
-          <w:lang w:eastAsia="en-AU"/>
-        </w:rPr>
-      </w:pPr>
-    </w:p>
-    <w:p>
-      <w:pPr>
-        <w:spacing w:after="0"/>
-        <w:rPr>
-          <w:lang w:eastAsia="en-AU"/>
-        </w:rPr>
-      </w:pPr>
-    </w:p>
-    <w:p>
-      <w:pPr>
-        <w:spacing w:after="0"/>
-        <w:rPr>
-          <w:b/>
-          <w:bCs/>
-          <w:lang w:eastAsia="en-AU"/>
-        </w:rPr>
-      </w:pPr>
-      <w:r>
-        <w:rPr>
-          <w:b/>
-          <w:bCs/>
-          <w:lang w:eastAsia="en-AU"/>
-        </w:rPr>
-        <w:t>[Solo]</w:t>
-      </w:r>
-    </w:p>
-    <w:p>
-      <w:pPr>
-        <w:spacing w:after="0"/>
-        <w:rPr>
-          <w:rFonts w:ascii="Courier New" w:hAnsi="Courier New" w:cs="Courier New"/>
-          <w:b/>
-          <w:bCs/>
-          <w:sz w:val="18"/>
-          <w:szCs w:val="18"/>
-          <w:lang w:eastAsia="en-AU"/>
-        </w:rPr>
-      </w:pPr>
-      <w:r>
-        <w:rPr>
-          <w:rFonts w:ascii="Courier New" w:hAnsi="Courier New" w:cs="Courier New"/>
-          <w:b/>
-          <w:bCs/>
-          <w:sz w:val="18"/>
-          <w:szCs w:val="18"/>
-          <w:lang w:eastAsia="en-AU"/>
-        </w:rPr>
-        <w:t>e|----------------------------------5-3-0-2-3-2-0--------------------|</w:t>
-      </w:r>
-    </w:p>
-    <w:p>
-      <w:pPr>
-        <w:spacing w:after="0"/>
-        <w:rPr>
-          <w:rFonts w:ascii="Courier New" w:hAnsi="Courier New" w:cs="Courier New"/>
-          <w:b/>
-          <w:bCs/>
-          <w:sz w:val="18"/>
-          <w:szCs w:val="18"/>
-          <w:lang w:eastAsia="en-AU"/>
-        </w:rPr>
-      </w:pPr>
-      <w:r>
-        <w:rPr>
-          <w:rFonts w:ascii="Courier New" w:hAnsi="Courier New" w:cs="Courier New"/>
-          <w:b/>
-          <w:bCs/>
-          <w:sz w:val="18"/>
-          <w:szCs w:val="18"/>
-          <w:lang w:eastAsia="en-AU"/>
-        </w:rPr>
-        <w:t>B|-------5--------------------2--------------------------------------|</w:t>
-      </w:r>
-    </w:p>
-    <w:p>
-      <w:pPr>
-        <w:spacing w:after="0"/>
-        <w:rPr>
-          <w:rFonts w:ascii="Courier New" w:hAnsi="Courier New" w:cs="Courier New"/>
-          <w:b/>
-          <w:bCs/>
-          <w:sz w:val="18"/>
-          <w:szCs w:val="18"/>
-          <w:lang w:eastAsia="en-AU"/>
-        </w:rPr>
-      </w:pPr>
-      <w:r>
-        <w:rPr>
-          <w:rFonts w:ascii="Courier New" w:hAnsi="Courier New" w:cs="Courier New"/>
-          <w:b/>
-          <w:bCs/>
-          <w:sz w:val="18"/>
-          <w:szCs w:val="18"/>
-          <w:lang w:eastAsia="en-AU"/>
-        </w:rPr>
-        <w:t>G|-5-5-5---5-0------------------2-----------------5-0----------------|</w:t>
-      </w:r>
-    </w:p>
-    <w:p>
-      <w:pPr>
-        <w:spacing w:after="0"/>
-        <w:rPr>
-          <w:rFonts w:ascii="Courier New" w:hAnsi="Courier New" w:cs="Courier New"/>
-          <w:b/>
-          <w:bCs/>
-          <w:sz w:val="18"/>
-          <w:szCs w:val="18"/>
-          <w:lang w:eastAsia="en-AU"/>
-        </w:rPr>
-      </w:pPr>
-      <w:r>
-        <w:rPr>
-          <w:rFonts w:ascii="Courier New" w:hAnsi="Courier New" w:cs="Courier New"/>
-          <w:b/>
-          <w:bCs/>
-          <w:sz w:val="18"/>
-          <w:szCs w:val="18"/>
-          <w:lang w:eastAsia="en-AU"/>
-        </w:rPr>
-        <w:t>D|----------------0-2-0-----------------------------------0-2-0------|</w:t>
-      </w:r>
-    </w:p>
-    <w:p>
-      <w:pPr>
-        <w:spacing w:after="0"/>
-        <w:rPr>
-          <w:rFonts w:ascii="Courier New" w:hAnsi="Courier New" w:cs="Courier New"/>
-          <w:b/>
-          <w:bCs/>
-          <w:sz w:val="18"/>
-          <w:szCs w:val="18"/>
-          <w:lang w:eastAsia="en-AU"/>
-        </w:rPr>
-      </w:pPr>
-      <w:r>
-        <w:rPr>
-          <w:rFonts w:ascii="Courier New" w:hAnsi="Courier New" w:cs="Courier New"/>
-          <w:b/>
-          <w:bCs/>
-          <w:sz w:val="18"/>
-          <w:szCs w:val="18"/>
-          <w:lang w:eastAsia="en-AU"/>
-        </w:rPr>
-        <w:t>A|------------0-2-------2-0-0-----0-------------------0-2------2-0-0-|</w:t>
-      </w:r>
-    </w:p>
-    <w:p>
-      <w:pPr>
-        <w:spacing w:after="0"/>
-        <w:rPr>
-          <w:rFonts w:ascii="Courier New" w:hAnsi="Courier New" w:cs="Courier New"/>
-          <w:b/>
-          <w:bCs/>
-          <w:sz w:val="18"/>
-          <w:szCs w:val="18"/>
-          <w:lang w:eastAsia="en-AU"/>
-        </w:rPr>
-      </w:pPr>
-      <w:r>
-        <w:rPr>
-          <w:rFonts w:ascii="Courier New" w:hAnsi="Courier New" w:cs="Courier New"/>
-          <w:b/>
-          <w:bCs/>
-          <w:sz w:val="18"/>
-          <w:szCs w:val="18"/>
-          <w:lang w:eastAsia="en-AU"/>
-        </w:rPr>
-        <w:t>E|-------------------------------------------------------------------|</w:t>
-      </w:r>
-    </w:p>
-    <w:p>
-      <w:pPr>
-        <w:spacing w:after="0"/>
-        <w:rPr>
-          <w:lang w:eastAsia="en-AU"/>
-        </w:rPr>
-      </w:pPr>
-      <w:r>
-        <w:rPr>
-          <w:lang w:eastAsia="en-AU"/>
-        </w:rPr>
-        <w:t xml:space="preserve"> </w:t>
-      </w:r>
-    </w:p>
-    <w:p>
-      <w:pPr>
-        <w:spacing w:after="0"/>
-        <w:rPr>
-          <w:lang w:eastAsia="en-AU"/>
-        </w:rPr>
-      </w:pPr>
-      <w:r>
-        <w:rPr>
-          <w:lang w:eastAsia="en-AU"/>
-        </w:rPr>
-        <w:t>[Chorus]</w:t>
-      </w:r>
-    </w:p>
-    <w:p>
-      <w:pPr>
-        <w:spacing w:after="0"/>
-        <w:rPr>
-          <w:lang w:eastAsia="en-AU"/>
-        </w:rPr>
-      </w:pPr>
-      <w:r>
-        <w:rPr>
-          <w:lang w:eastAsia="en-AU"/>
-        </w:rPr>
-        <w:t>A                                             D        C</w:t>
-      </w:r>
-    </w:p>
-    <w:p>
-      <w:pPr>
-        <w:spacing w:after="0"/>
-        <w:rPr>
-          <w:lang w:eastAsia="en-AU"/>
-        </w:rPr>
-      </w:pPr>
-      <w:r>
-        <w:rPr>
-          <w:lang w:eastAsia="en-AU"/>
-        </w:rPr>
-        <w:t xml:space="preserve">Come on, come on, come on, get through </w:t>
-      </w:r>
-      <w:proofErr w:type="gramStart"/>
-      <w:r>
-        <w:rPr>
-          <w:lang w:eastAsia="en-AU"/>
-        </w:rPr>
-        <w:t>it</w:t>
-      </w:r>
-      <w:proofErr w:type="gramEnd"/>
-    </w:p>
-    <w:p>
-      <w:pPr>
-        <w:spacing w:after="0"/>
-        <w:rPr>
-          <w:lang w:eastAsia="en-AU"/>
-        </w:rPr>
-      </w:pPr>
-      <w:r>
-        <w:rPr>
-          <w:lang w:eastAsia="en-AU"/>
-        </w:rPr>
-        <w:t xml:space="preserve">A                                             </w:t>
-      </w:r>
-      <w:proofErr w:type="spellStart"/>
-      <w:r>
-        <w:rPr>
-          <w:lang w:eastAsia="en-AU"/>
-        </w:rPr>
-        <w:t>C#m</w:t>
-      </w:r>
-      <w:proofErr w:type="spellEnd"/>
-      <w:r>
-        <w:rPr>
-          <w:lang w:eastAsia="en-AU"/>
-        </w:rPr>
-        <w:t xml:space="preserve">            D</w:t>
-      </w:r>
-    </w:p>
-    <w:p>
-      <w:pPr>
-        <w:spacing w:after="0"/>
-        <w:rPr>
-          <w:lang w:eastAsia="en-AU"/>
-        </w:rPr>
-      </w:pPr>
-      <w:r>
-        <w:rPr>
-          <w:lang w:eastAsia="en-AU"/>
-        </w:rPr>
-        <w:t xml:space="preserve">Come on, come on, come on, love's the greatest </w:t>
-      </w:r>
-      <w:proofErr w:type="gramStart"/>
-      <w:r>
-        <w:rPr>
-          <w:lang w:eastAsia="en-AU"/>
-        </w:rPr>
-        <w:t>thing</w:t>
-      </w:r>
-      <w:proofErr w:type="gramEnd"/>
-    </w:p>
-    <w:p>
-      <w:pPr>
-        <w:spacing w:after="0"/>
-        <w:rPr>
-          <w:lang w:eastAsia="en-AU"/>
-        </w:rPr>
-      </w:pPr>
-      <w:r>
-        <w:rPr>
-          <w:lang w:eastAsia="en-AU"/>
-        </w:rPr>
-        <w:t>A                                             D        C</w:t>
-      </w:r>
-    </w:p>
-    <w:p>
-      <w:pPr>
-        <w:spacing w:after="0"/>
-        <w:rPr>
-          <w:lang w:eastAsia="en-AU"/>
-        </w:rPr>
-      </w:pPr>
-      <w:r>
-        <w:rPr>
-          <w:lang w:eastAsia="en-AU"/>
-        </w:rPr>
-        <w:t xml:space="preserve">Come on, come on, come on, get through </w:t>
-      </w:r>
-      <w:proofErr w:type="gramStart"/>
-      <w:r>
-        <w:rPr>
-          <w:lang w:eastAsia="en-AU"/>
-        </w:rPr>
-        <w:t>it</w:t>
-      </w:r>
-      <w:proofErr w:type="gramEnd"/>
-    </w:p>
-    <w:p>
-      <w:pPr>
-        <w:spacing w:after="0"/>
-        <w:rPr>
-          <w:lang w:eastAsia="en-AU"/>
-        </w:rPr>
-      </w:pPr>
-      <w:r>
-        <w:rPr>
-          <w:lang w:eastAsia="en-AU"/>
-        </w:rPr>
-        <w:t xml:space="preserve">A                                             </w:t>
-      </w:r>
-      <w:proofErr w:type="spellStart"/>
-      <w:r>
-        <w:rPr>
-          <w:lang w:eastAsia="en-AU"/>
-        </w:rPr>
-        <w:t>C#m</w:t>
-      </w:r>
-      <w:proofErr w:type="spellEnd"/>
-      <w:r>
-        <w:rPr>
-          <w:lang w:eastAsia="en-AU"/>
-        </w:rPr>
-        <w:t xml:space="preserve">            D                </w:t>
-      </w:r>
-      <w:proofErr w:type="spellStart"/>
-      <w:r>
-        <w:rPr>
-          <w:lang w:eastAsia="en-AU"/>
-        </w:rPr>
-        <w:t>C#m</w:t>
-      </w:r>
-      <w:proofErr w:type="spellEnd"/>
-      <w:r>
-        <w:rPr>
-          <w:lang w:eastAsia="en-AU"/>
-        </w:rPr>
-        <w:t xml:space="preserve">        D</w:t>
-      </w:r>
-    </w:p>
-    <w:p>
-      <w:pPr>
-        <w:spacing w:after="0"/>
-        <w:rPr>
-          <w:lang w:eastAsia="en-AU"/>
-        </w:rPr>
-      </w:pPr>
-      <w:r>
-        <w:rPr>
-          <w:lang w:eastAsia="en-AU"/>
-        </w:rPr>
-        <w:t xml:space="preserve">Come on, come on, come on, love's the greatest thing that we </w:t>
-      </w:r>
-      <w:proofErr w:type="gramStart"/>
-      <w:r>
-        <w:rPr>
-          <w:lang w:eastAsia="en-AU"/>
-        </w:rPr>
-        <w:t>have</w:t>
-      </w:r>
-      <w:proofErr w:type="gramEnd"/>
-    </w:p>
-    <w:p>
-      <w:pPr>
-        <w:spacing w:after="0"/>
-        <w:rPr>
-          <w:lang w:eastAsia="en-AU"/>
-        </w:rPr>
-      </w:pPr>
-    </w:p>
-    <w:p>
-      <w:pPr>
-        <w:spacing w:after="0"/>
-        <w:rPr>
-          <w:lang w:eastAsia="en-AU"/>
-        </w:rPr>
-      </w:pPr>
-      <w:r>
-        <w:rPr>
-          <w:lang w:eastAsia="en-AU"/>
-        </w:rPr>
-        <w:t xml:space="preserve">      </w:t>
-      </w:r>
-      <w:proofErr w:type="spellStart"/>
-      <w:r>
-        <w:rPr>
-          <w:lang w:eastAsia="en-AU"/>
-        </w:rPr>
-        <w:t>C#m</w:t>
-      </w:r>
-      <w:proofErr w:type="spellEnd"/>
-      <w:r>
-        <w:rPr>
-          <w:lang w:eastAsia="en-AU"/>
-        </w:rPr>
-        <w:t xml:space="preserve">                   D</w:t>
-      </w:r>
-    </w:p>
-    <w:p>
-      <w:pPr>
-        <w:spacing w:after="0"/>
-        <w:rPr>
-          <w:lang w:eastAsia="en-AU"/>
-        </w:rPr>
-      </w:pPr>
-      <w:r>
-        <w:rPr>
-          <w:lang w:eastAsia="en-AU"/>
-        </w:rPr>
-        <w:t xml:space="preserve">I'm waiting for that </w:t>
-      </w:r>
-      <w:proofErr w:type="gramStart"/>
-      <w:r>
-        <w:rPr>
-          <w:lang w:eastAsia="en-AU"/>
-        </w:rPr>
-        <w:t>feeling</w:t>
-      </w:r>
-      <w:proofErr w:type="gramEnd"/>
-    </w:p>
-    <w:p>
-      <w:pPr>
-        <w:spacing w:after="0"/>
-        <w:rPr>
-          <w:lang w:eastAsia="en-AU"/>
-        </w:rPr>
-      </w:pPr>
-      <w:proofErr w:type="spellStart"/>
-      <w:r>
-        <w:rPr>
-          <w:lang w:eastAsia="en-AU"/>
-        </w:rPr>
-        <w:t>C#m</w:t>
-      </w:r>
-      <w:proofErr w:type="spellEnd"/>
-      <w:r>
-        <w:rPr>
-          <w:lang w:eastAsia="en-AU"/>
-        </w:rPr>
-        <w:t xml:space="preserve">                    D</w:t>
-      </w:r>
-    </w:p>
-    <w:p>
-      <w:pPr>
-        <w:spacing w:after="0"/>
-        <w:rPr>
-          <w:lang w:eastAsia="en-AU"/>
-        </w:rPr>
-      </w:pPr>
-      <w:r>
-        <w:rPr>
-          <w:lang w:eastAsia="en-AU"/>
-        </w:rPr>
-        <w:t>Waiting for that feeling</w:t>
-      </w:r>
-    </w:p>
-    <w:p>
-      <w:pPr>
-        <w:spacing w:after="0"/>
-        <w:rPr>
-          <w:lang w:eastAsia="en-AU"/>
-        </w:rPr>
-      </w:pPr>
-      <w:r>
-        <w:rPr>
-          <w:lang w:eastAsia="en-AU"/>
-        </w:rPr>
-        <w:t>A                         D              A</w:t>
-      </w:r>
-    </w:p>
-    <w:p>
-      <w:pPr>
-        <w:spacing w:after="0"/>
-        <w:rPr>
-          <w:lang w:eastAsia="en-AU"/>
-        </w:rPr>
-      </w:pPr>
-      <w:proofErr w:type="spellStart"/>
-      <w:r>
-        <w:rPr>
-          <w:lang w:eastAsia="en-AU"/>
-        </w:rPr>
-        <w:t>Waitin</w:t>
-      </w:r>
-      <w:proofErr w:type="spellEnd"/>
-    </w:p>
-    <w:p>
-      <w:pPr>
-        <w:spacing w:after="0"/>
-      </w:pPr>
-    </w:p>
-    <w:p>
-      <w:pPr>
-        <w:spacing w:after="0"/>
-      </w:pPr>
-    </w:p>
-    <w:p>
-      <w:pPr>
-        <w:spacing w:after="0"/>
-      </w:pPr>
+    </w:p>
+    <w:p>
+      <w:pPr>
+        <w:spacing w:after="0"/>
+      </w:pPr>
+    </w:p>
+    <w:p>
+      <w:pPr>
+        <w:spacing w:after="0"/>
+        <w:rPr>
+          <w:sz w:val="18"/>
+          <w:szCs w:val="18"/>
+        </w:rPr>
+      </w:pPr>
+    </w:p>
+    <w:p>
+      <w:pPr>
+        <w:spacing w:after="0"/>
+        <w:rPr>
+          <w:sz w:val="18"/>
+          <w:szCs w:val="18"/>
+        </w:rPr>
+      </w:pPr>
+      <w:r>
+        <w:rPr>
+          <w:sz w:val="18"/>
+          <w:szCs w:val="18"/>
+        </w:rPr>
+        <w:t>Strumming pattern</w:t>
+      </w:r>
+      <w:r>
+        <w:rPr>
+          <w:sz w:val="18"/>
+          <w:szCs w:val="18"/>
+        </w:rPr>
+        <w:t>:</w:t>
+      </w:r>
+    </w:p>
+    <w:p>
+      <w:pPr>
+        <w:spacing w:after="0"/>
+      </w:pPr>
+      <w:r>
+        <w:rPr>
+          <w:noProof/>
+        </w:rPr>
+        <w:drawing>
+          <wp:inline distT="0" distB="0" distL="0" distR="0" wp14:anchorId="6333BC86" wp14:editId="3870EFC1">
+            <wp:extent cx="2881630" cy="627380"/>
+            <wp:effectExtent l="0" t="0" r="0" b="1270"/>
+            <wp:docPr id="408878573" name="Picture 1"/>
+            <wp:cNvGraphicFramePr>
+              <a:graphicFrameLocks xmlns:a="http://schemas.openxmlformats.org/drawingml/2006/main" noChangeAspect="1"/>
+            </wp:cNvGraphicFramePr>
+            <a:graphic xmlns:a="http://schemas.openxmlformats.org/drawingml/2006/main">
+              <a:graphicData uri="http://schemas.openxmlformats.org/drawingml/2006/picture">
+                <pic:pic xmlns:pic="http://schemas.openxmlformats.org/drawingml/2006/picture">
+                  <pic:nvPicPr>
+                    <pic:cNvPr id="0" name="Picture 1"/>
+                    <pic:cNvPicPr>
+                      <a:picLocks noChangeAspect="1" noChangeArrowheads="1"/>
+                    </pic:cNvPicPr>
+                  </pic:nvPicPr>
+                  <pic:blipFill>
+                    <a:blip r:embed="rId4" cstate="print">
+                      <a:extLst>
+                        <a:ext uri="{28A0092B-C50C-407E-A947-70E740481C1C}">
+                          <a14:useLocalDpi xmlns:a14="http://schemas.microsoft.com/office/drawing/2010/main" val="0"/>
+                        </a:ext>
+                      </a:extLst>
+                    </a:blip>
+                    <a:srcRect/>
+                    <a:stretch>
+                      <a:fillRect/>
+                    </a:stretch>
+                  </pic:blipFill>
+                  <pic:spPr bwMode="auto">
+                    <a:xfrm>
+                      <a:off x="0" y="0"/>
+                      <a:ext cx="2881630" cy="627380"/>
+                    </a:xfrm>
+                    <a:prstGeom prst="rect">
+                      <a:avLst/>
+                    </a:prstGeom>
+                    <a:noFill/>
+                    <a:ln>
+                      <a:noFill/>
+                    </a:ln>
+                  </pic:spPr>
+                </pic:pic>
+              </a:graphicData>
+            </a:graphic>
+          </wp:inline>
+        </w:drawing>
+      </w:r>
     </w:p>
     <w:p>
       <w:pPr>

</xml_diff>